<commit_message>
análisis complejidad (completo [espero] )
robin
</commit_message>
<xml_diff>
--- a/docs/Análisis_Temp_Esp.docx
+++ b/docs/Análisis_Temp_Esp.docx
@@ -876,7 +876,7 @@
         <w:rPr>
           <w:rtl w:val="0"/>
         </w:rPr>
-        <w:t xml:space="preserve">El método sólo asigna un nuevo espacio de memoria para el nuevo nodo, por lo que su complejidad es O(1) (no aumenta a medida que se recorre la lista).</w:t>
+        <w:t xml:space="preserve">El método sólo asigna un nuevo espacio de memoria para el nuevo nodo, por lo que su complejidad es O(1) (el aumento es constante porque sólo asigna memoria para un nuevo elemento).</w:t>
       </w:r>
     </w:p>
     <w:p>
@@ -938,16 +938,16 @@
         <w:rPr>
           <w:rtl w:val="0"/>
         </w:rPr>
-        <w:t xml:space="preserve">ii) ii) </w:t>
-      </w:r>
-      <w:r>
-        <w:rPr>
-          <w:rFonts w:ascii="Ubuntu Mono" w:cs="Ubuntu Mono" w:eastAsia="Ubuntu Mono" w:hAnsi="Ubuntu Mono"/>
-          <w:sz w:val="26"/>
-          <w:szCs w:val="26"/>
-          <w:rtl w:val="0"/>
-        </w:rPr>
-        <w:t xml:space="preserve">resize()</w:t>
+        <w:t xml:space="preserve">ii)</w:t>
+      </w:r>
+      <w:r>
+        <w:rPr>
+          <w:rFonts w:ascii="Ubuntu Mono" w:cs="Ubuntu Mono" w:eastAsia="Ubuntu Mono" w:hAnsi="Ubuntu Mono"/>
+          <w:sz w:val="26"/>
+          <w:szCs w:val="26"/>
+          <w:rtl w:val="0"/>
+        </w:rPr>
+        <w:t xml:space="preserve"> resize()</w:t>
       </w:r>
       <w:r>
         <w:rPr>
@@ -968,217 +968,335 @@
     </w:p>
     <w:p>
       <w:pPr>
-        <w:rPr/>
-      </w:pPr>
-      <w:r>
-        <w:rPr>
-          <w:rtl w:val="0"/>
-        </w:rPr>
-        <w:t xml:space="preserve">    private void resize() {</w:t>
-      </w:r>
-    </w:p>
-    <w:p>
-      <w:pPr>
-        <w:rPr/>
-      </w:pPr>
-      <w:r>
-        <w:rPr>
-          <w:rtl w:val="0"/>
-        </w:rPr>
-        <w:t xml:space="preserve">        Entry&lt;K, V&gt;[] oldTable = table;</w:t>
-      </w:r>
-    </w:p>
-    <w:p>
-      <w:pPr>
-        <w:rPr/>
-      </w:pPr>
-      <w:r>
-        <w:rPr>
-          <w:rtl w:val="0"/>
-        </w:rPr>
-        <w:t xml:space="preserve">        table = new Entry[table.length * 2];</w:t>
-      </w:r>
-    </w:p>
-    <w:p>
-      <w:pPr>
-        <w:rPr/>
-      </w:pPr>
-      <w:r>
-        <w:rPr>
-          <w:rtl w:val="0"/>
-        </w:rPr>
-        <w:t xml:space="preserve">        size = 0;</w:t>
-      </w:r>
-    </w:p>
-    <w:p>
-      <w:pPr>
-        <w:rPr/>
-      </w:pPr>
-      <w:r>
-        <w:rPr>
-          <w:rtl w:val="0"/>
-        </w:rPr>
-      </w:r>
-    </w:p>
-    <w:p>
-      <w:pPr>
-        <w:rPr/>
-      </w:pPr>
-      <w:r>
-        <w:rPr>
-          <w:rtl w:val="0"/>
-        </w:rPr>
-        <w:t xml:space="preserve">        for (Entry&lt;K, V&gt; entry : oldTable) {</w:t>
-      </w:r>
-    </w:p>
-    <w:p>
-      <w:pPr>
-        <w:rPr/>
-      </w:pPr>
-      <w:r>
-        <w:rPr>
-          <w:rtl w:val="0"/>
-        </w:rPr>
-        <w:t xml:space="preserve">            while (entry != null) {</w:t>
-      </w:r>
-    </w:p>
-    <w:p>
-      <w:pPr>
-        <w:rPr/>
-      </w:pPr>
-      <w:r>
-        <w:rPr>
-          <w:rtl w:val="0"/>
-        </w:rPr>
-        <w:t xml:space="preserve">                put(entry.key, entry.value);</w:t>
-      </w:r>
-    </w:p>
-    <w:p>
-      <w:pPr>
-        <w:rPr/>
-      </w:pPr>
-      <w:r>
-        <w:rPr>
-          <w:rtl w:val="0"/>
-        </w:rPr>
-        <w:t xml:space="preserve">                entry = entry.next;</w:t>
-      </w:r>
-    </w:p>
-    <w:p>
-      <w:pPr>
-        <w:rPr/>
-      </w:pPr>
-      <w:r>
-        <w:rPr>
-          <w:rtl w:val="0"/>
-        </w:rPr>
-        <w:t xml:space="preserve">            }</w:t>
-      </w:r>
-    </w:p>
-    <w:p>
-      <w:pPr>
-        <w:rPr/>
-      </w:pPr>
-      <w:r>
-        <w:rPr>
-          <w:rtl w:val="0"/>
-        </w:rPr>
-        <w:t xml:space="preserve">        }</w:t>
-      </w:r>
-    </w:p>
-    <w:p>
-      <w:pPr>
-        <w:rPr/>
-      </w:pPr>
-      <w:r>
-        <w:rPr>
-          <w:rtl w:val="0"/>
-        </w:rPr>
-        <w:t xml:space="preserve">    }</w:t>
-      </w:r>
-    </w:p>
-    <w:p>
-      <w:pPr>
-        <w:rPr/>
-      </w:pPr>
-      <w:r>
-        <w:rPr>
-          <w:rtl w:val="0"/>
-        </w:rPr>
-      </w:r>
-    </w:p>
-    <w:p>
-      <w:pPr>
-        <w:rPr/>
-      </w:pPr>
-      <w:r>
-        <w:rPr>
-          <w:rtl w:val="0"/>
-        </w:rPr>
-        <w:t xml:space="preserve">La línea 1 asigna un espacio de memoria a una nueva variable, oldTable, por lo que su complejidad es O(1).</w:t>
-      </w:r>
-    </w:p>
-    <w:p>
-      <w:pPr>
-        <w:rPr/>
-      </w:pPr>
-      <w:r>
-        <w:rPr>
-          <w:rtl w:val="0"/>
-        </w:rPr>
-      </w:r>
-    </w:p>
-    <w:p>
-      <w:pPr>
-        <w:rPr/>
-      </w:pPr>
-      <w:r>
-        <w:rPr>
-          <w:rtl w:val="0"/>
-        </w:rPr>
-        <w:t xml:space="preserve">Las líneas 2 y 3 del método sólo modifican valores de variables ya designadas previamente, por lo que su complejidad también es O(1).</w:t>
-      </w:r>
-    </w:p>
-    <w:p>
-      <w:pPr>
-        <w:rPr/>
-      </w:pPr>
-      <w:r>
-        <w:rPr>
-          <w:rtl w:val="0"/>
-        </w:rPr>
-      </w:r>
-    </w:p>
-    <w:p>
-      <w:pPr>
-        <w:rPr/>
-      </w:pPr>
-      <w:r>
-        <w:rPr>
-          <w:rtl w:val="0"/>
-        </w:rPr>
-        <w:t xml:space="preserve">El for tiene complejidad O(N) porque recorre todos los elementos en oldTable.</w:t>
-      </w:r>
-    </w:p>
-    <w:p>
-      <w:pPr>
-        <w:rPr/>
-      </w:pPr>
-      <w:r>
-        <w:rPr>
-          <w:rtl w:val="0"/>
-        </w:rPr>
-      </w:r>
-    </w:p>
-    <w:p>
-      <w:pPr>
-        <w:rPr/>
-      </w:pPr>
-      <w:r>
-        <w:rPr>
-          <w:rtl w:val="0"/>
-        </w:rPr>
-        <w:t xml:space="preserve">El while </w:t>
+        <w:rPr>
+          <w:rFonts w:ascii="Ubuntu Mono" w:cs="Ubuntu Mono" w:eastAsia="Ubuntu Mono" w:hAnsi="Ubuntu Mono"/>
+          <w:sz w:val="26"/>
+          <w:szCs w:val="26"/>
+        </w:rPr>
+      </w:pPr>
+      <w:r>
+        <w:rPr>
+          <w:rFonts w:ascii="Ubuntu Mono" w:cs="Ubuntu Mono" w:eastAsia="Ubuntu Mono" w:hAnsi="Ubuntu Mono"/>
+          <w:sz w:val="26"/>
+          <w:szCs w:val="26"/>
+          <w:rtl w:val="0"/>
+        </w:rPr>
+        <w:t xml:space="preserve">1    private void resize() {</w:t>
+      </w:r>
+    </w:p>
+    <w:p>
+      <w:pPr>
+        <w:rPr>
+          <w:rFonts w:ascii="Ubuntu Mono" w:cs="Ubuntu Mono" w:eastAsia="Ubuntu Mono" w:hAnsi="Ubuntu Mono"/>
+          <w:sz w:val="26"/>
+          <w:szCs w:val="26"/>
+        </w:rPr>
+      </w:pPr>
+      <w:r>
+        <w:rPr>
+          <w:rFonts w:ascii="Ubuntu Mono" w:cs="Ubuntu Mono" w:eastAsia="Ubuntu Mono" w:hAnsi="Ubuntu Mono"/>
+          <w:sz w:val="26"/>
+          <w:szCs w:val="26"/>
+          <w:rtl w:val="0"/>
+        </w:rPr>
+        <w:t xml:space="preserve">2        Entry&lt;K, V&gt;[] oldTable = table;</w:t>
+      </w:r>
+    </w:p>
+    <w:p>
+      <w:pPr>
+        <w:rPr>
+          <w:rFonts w:ascii="Ubuntu Mono" w:cs="Ubuntu Mono" w:eastAsia="Ubuntu Mono" w:hAnsi="Ubuntu Mono"/>
+          <w:sz w:val="26"/>
+          <w:szCs w:val="26"/>
+        </w:rPr>
+      </w:pPr>
+      <w:r>
+        <w:rPr>
+          <w:rFonts w:ascii="Ubuntu Mono" w:cs="Ubuntu Mono" w:eastAsia="Ubuntu Mono" w:hAnsi="Ubuntu Mono"/>
+          <w:sz w:val="26"/>
+          <w:szCs w:val="26"/>
+          <w:rtl w:val="0"/>
+        </w:rPr>
+        <w:t xml:space="preserve">3        table = new Entry[table.length * 2];</w:t>
+      </w:r>
+    </w:p>
+    <w:p>
+      <w:pPr>
+        <w:rPr>
+          <w:rFonts w:ascii="Ubuntu Mono" w:cs="Ubuntu Mono" w:eastAsia="Ubuntu Mono" w:hAnsi="Ubuntu Mono"/>
+          <w:sz w:val="26"/>
+          <w:szCs w:val="26"/>
+        </w:rPr>
+      </w:pPr>
+      <w:r>
+        <w:rPr>
+          <w:rFonts w:ascii="Ubuntu Mono" w:cs="Ubuntu Mono" w:eastAsia="Ubuntu Mono" w:hAnsi="Ubuntu Mono"/>
+          <w:sz w:val="26"/>
+          <w:szCs w:val="26"/>
+          <w:rtl w:val="0"/>
+        </w:rPr>
+        <w:t xml:space="preserve">4        size = 0;</w:t>
+      </w:r>
+    </w:p>
+    <w:p>
+      <w:pPr>
+        <w:rPr>
+          <w:rFonts w:ascii="Ubuntu Mono" w:cs="Ubuntu Mono" w:eastAsia="Ubuntu Mono" w:hAnsi="Ubuntu Mono"/>
+          <w:sz w:val="26"/>
+          <w:szCs w:val="26"/>
+        </w:rPr>
+      </w:pPr>
+      <w:r>
+        <w:rPr>
+          <w:rFonts w:ascii="Ubuntu Mono" w:cs="Ubuntu Mono" w:eastAsia="Ubuntu Mono" w:hAnsi="Ubuntu Mono"/>
+          <w:sz w:val="26"/>
+          <w:szCs w:val="26"/>
+          <w:rtl w:val="0"/>
+        </w:rPr>
+        <w:t xml:space="preserve">5</w:t>
+      </w:r>
+    </w:p>
+    <w:p>
+      <w:pPr>
+        <w:rPr>
+          <w:rFonts w:ascii="Ubuntu Mono" w:cs="Ubuntu Mono" w:eastAsia="Ubuntu Mono" w:hAnsi="Ubuntu Mono"/>
+          <w:sz w:val="26"/>
+          <w:szCs w:val="26"/>
+        </w:rPr>
+      </w:pPr>
+      <w:r>
+        <w:rPr>
+          <w:rFonts w:ascii="Ubuntu Mono" w:cs="Ubuntu Mono" w:eastAsia="Ubuntu Mono" w:hAnsi="Ubuntu Mono"/>
+          <w:sz w:val="26"/>
+          <w:szCs w:val="26"/>
+          <w:rtl w:val="0"/>
+        </w:rPr>
+        <w:t xml:space="preserve">6        for (Entry&lt;K, V&gt; entry : oldTable) {</w:t>
+      </w:r>
+    </w:p>
+    <w:p>
+      <w:pPr>
+        <w:rPr>
+          <w:rFonts w:ascii="Ubuntu Mono" w:cs="Ubuntu Mono" w:eastAsia="Ubuntu Mono" w:hAnsi="Ubuntu Mono"/>
+          <w:sz w:val="26"/>
+          <w:szCs w:val="26"/>
+        </w:rPr>
+      </w:pPr>
+      <w:r>
+        <w:rPr>
+          <w:rFonts w:ascii="Ubuntu Mono" w:cs="Ubuntu Mono" w:eastAsia="Ubuntu Mono" w:hAnsi="Ubuntu Mono"/>
+          <w:sz w:val="26"/>
+          <w:szCs w:val="26"/>
+          <w:rtl w:val="0"/>
+        </w:rPr>
+        <w:t xml:space="preserve">7            while (entry != null) {</w:t>
+      </w:r>
+    </w:p>
+    <w:p>
+      <w:pPr>
+        <w:rPr>
+          <w:rFonts w:ascii="Ubuntu Mono" w:cs="Ubuntu Mono" w:eastAsia="Ubuntu Mono" w:hAnsi="Ubuntu Mono"/>
+          <w:sz w:val="26"/>
+          <w:szCs w:val="26"/>
+        </w:rPr>
+      </w:pPr>
+      <w:r>
+        <w:rPr>
+          <w:rFonts w:ascii="Ubuntu Mono" w:cs="Ubuntu Mono" w:eastAsia="Ubuntu Mono" w:hAnsi="Ubuntu Mono"/>
+          <w:sz w:val="26"/>
+          <w:szCs w:val="26"/>
+          <w:rtl w:val="0"/>
+        </w:rPr>
+        <w:t xml:space="preserve">8                put(entry.key, entry.value);</w:t>
+      </w:r>
+    </w:p>
+    <w:p>
+      <w:pPr>
+        <w:rPr>
+          <w:rFonts w:ascii="Ubuntu Mono" w:cs="Ubuntu Mono" w:eastAsia="Ubuntu Mono" w:hAnsi="Ubuntu Mono"/>
+          <w:sz w:val="26"/>
+          <w:szCs w:val="26"/>
+        </w:rPr>
+      </w:pPr>
+      <w:r>
+        <w:rPr>
+          <w:rFonts w:ascii="Ubuntu Mono" w:cs="Ubuntu Mono" w:eastAsia="Ubuntu Mono" w:hAnsi="Ubuntu Mono"/>
+          <w:sz w:val="26"/>
+          <w:szCs w:val="26"/>
+          <w:rtl w:val="0"/>
+        </w:rPr>
+        <w:t xml:space="preserve">9                entry = entry.next;</w:t>
+      </w:r>
+    </w:p>
+    <w:p>
+      <w:pPr>
+        <w:rPr>
+          <w:rFonts w:ascii="Ubuntu Mono" w:cs="Ubuntu Mono" w:eastAsia="Ubuntu Mono" w:hAnsi="Ubuntu Mono"/>
+          <w:sz w:val="26"/>
+          <w:szCs w:val="26"/>
+        </w:rPr>
+      </w:pPr>
+      <w:r>
+        <w:rPr>
+          <w:rFonts w:ascii="Ubuntu Mono" w:cs="Ubuntu Mono" w:eastAsia="Ubuntu Mono" w:hAnsi="Ubuntu Mono"/>
+          <w:sz w:val="26"/>
+          <w:szCs w:val="26"/>
+          <w:rtl w:val="0"/>
+        </w:rPr>
+        <w:t xml:space="preserve">0            }</w:t>
+      </w:r>
+    </w:p>
+    <w:p>
+      <w:pPr>
+        <w:rPr>
+          <w:rFonts w:ascii="Ubuntu Mono" w:cs="Ubuntu Mono" w:eastAsia="Ubuntu Mono" w:hAnsi="Ubuntu Mono"/>
+          <w:sz w:val="26"/>
+          <w:szCs w:val="26"/>
+        </w:rPr>
+      </w:pPr>
+      <w:r>
+        <w:rPr>
+          <w:rFonts w:ascii="Ubuntu Mono" w:cs="Ubuntu Mono" w:eastAsia="Ubuntu Mono" w:hAnsi="Ubuntu Mono"/>
+          <w:sz w:val="26"/>
+          <w:szCs w:val="26"/>
+          <w:rtl w:val="0"/>
+        </w:rPr>
+        <w:t xml:space="preserve">1        }</w:t>
+      </w:r>
+    </w:p>
+    <w:p>
+      <w:pPr>
+        <w:rPr>
+          <w:rFonts w:ascii="Ubuntu Mono" w:cs="Ubuntu Mono" w:eastAsia="Ubuntu Mono" w:hAnsi="Ubuntu Mono"/>
+          <w:sz w:val="26"/>
+          <w:szCs w:val="26"/>
+        </w:rPr>
+      </w:pPr>
+      <w:r>
+        <w:rPr>
+          <w:rFonts w:ascii="Ubuntu Mono" w:cs="Ubuntu Mono" w:eastAsia="Ubuntu Mono" w:hAnsi="Ubuntu Mono"/>
+          <w:sz w:val="26"/>
+          <w:szCs w:val="26"/>
+          <w:rtl w:val="0"/>
+        </w:rPr>
+        <w:t xml:space="preserve">2    }</w:t>
+      </w:r>
+    </w:p>
+    <w:p>
+      <w:pPr>
+        <w:rPr/>
+      </w:pPr>
+      <w:r>
+        <w:rPr>
+          <w:rtl w:val="0"/>
+        </w:rPr>
+      </w:r>
+    </w:p>
+    <w:p>
+      <w:pPr>
+        <w:rPr/>
+      </w:pPr>
+      <w:r>
+        <w:rPr>
+          <w:rtl w:val="0"/>
+        </w:rPr>
+        <w:t xml:space="preserve">La línea 2 asigna un espacio de memoria a una nueva variable, oldTable, por lo que su complejidad es O(N) (proporcional a CustomHashMap.size)</w:t>
+      </w:r>
+    </w:p>
+    <w:p>
+      <w:pPr>
+        <w:rPr/>
+      </w:pPr>
+      <w:r>
+        <w:rPr>
+          <w:rtl w:val="0"/>
+        </w:rPr>
+      </w:r>
+    </w:p>
+    <w:p>
+      <w:pPr>
+        <w:rPr/>
+      </w:pPr>
+      <w:r>
+        <w:rPr>
+          <w:rtl w:val="0"/>
+        </w:rPr>
+        <w:t xml:space="preserve">La línea 3 asigna un espacio de memoria a la variable table, también proporcional a CustomHashMap.size, por lo que su complejidad es, igualmente, O(N).</w:t>
+      </w:r>
+    </w:p>
+    <w:p>
+      <w:pPr>
+        <w:rPr/>
+      </w:pPr>
+      <w:r>
+        <w:rPr>
+          <w:rtl w:val="0"/>
+        </w:rPr>
+      </w:r>
+    </w:p>
+    <w:p>
+      <w:pPr>
+        <w:rPr/>
+      </w:pPr>
+      <w:r>
+        <w:rPr>
+          <w:rtl w:val="0"/>
+        </w:rPr>
+        <w:t xml:space="preserve">La línea 4 del método sólo modifica el valores de una variable ya designada previamente, por lo que su complejidad es O(1).</w:t>
+      </w:r>
+    </w:p>
+    <w:p>
+      <w:pPr>
+        <w:rPr/>
+      </w:pPr>
+      <w:r>
+        <w:rPr>
+          <w:rtl w:val="0"/>
+        </w:rPr>
+      </w:r>
+    </w:p>
+    <w:p>
+      <w:pPr>
+        <w:rPr/>
+      </w:pPr>
+      <w:r>
+        <w:rPr>
+          <w:rtl w:val="0"/>
+        </w:rPr>
+        <w:t xml:space="preserve">Tanto el for como el while </w:t>
+      </w:r>
+      <w:r>
+        <w:rPr>
+          <w:rtl w:val="0"/>
+        </w:rPr>
+        <w:t xml:space="preserve">iteran</w:t>
+      </w:r>
+      <w:r>
+        <w:rPr>
+          <w:rtl w:val="0"/>
+        </w:rPr>
+        <w:t xml:space="preserve"> por cada elemento en los Entries de table, pero no designan más memoria (toda la memoria que iba a alocarse fue designada en la línea 3), por lo que su complejidad espacial es O(1). </w:t>
+      </w:r>
+    </w:p>
+    <w:p>
+      <w:pPr>
+        <w:rPr/>
+      </w:pPr>
+      <w:r>
+        <w:rPr>
+          <w:rtl w:val="0"/>
+        </w:rPr>
+      </w:r>
+    </w:p>
+    <w:p>
+      <w:pPr>
+        <w:rPr/>
+      </w:pPr>
+      <w:r>
+        <w:rPr>
+          <w:rtl w:val="0"/>
+        </w:rPr>
+        <w:t xml:space="preserve">Por ende, la complejidad espacial del método es O(N) (lineal).</w:t>
       </w:r>
     </w:p>
     <w:sectPr>

</xml_diff>